<commit_message>
Modelo, controlador y rutas de las colecciones
</commit_message>
<xml_diff>
--- a/Sprint1_Grupo10.docx
+++ b/Sprint1_Grupo10.docx
@@ -212,21 +212,7 @@
               <w:rPr>
                 <w:rFonts w:asciiTheme="minorHAnsi" w:hAnsiTheme="minorHAnsi" w:cstheme="minorHAnsi"/>
               </w:rPr>
-              <w:t xml:space="preserve">Proyecto </w:t>
-            </w:r>
-            <w:proofErr w:type="spellStart"/>
-            <w:r>
-              <w:rPr>
-                <w:rFonts w:asciiTheme="minorHAnsi" w:hAnsiTheme="minorHAnsi" w:cstheme="minorHAnsi"/>
-              </w:rPr>
-              <w:t>Rent</w:t>
-            </w:r>
-            <w:proofErr w:type="spellEnd"/>
-            <w:r>
-              <w:rPr>
-                <w:rFonts w:asciiTheme="minorHAnsi" w:hAnsiTheme="minorHAnsi" w:cstheme="minorHAnsi"/>
-              </w:rPr>
-              <w:t xml:space="preserve"> a Car</w:t>
+              <w:t>Proyecto Rent a Car</w:t>
             </w:r>
           </w:p>
         </w:tc>
@@ -551,26 +537,25 @@
         </w:trPr>
         <w:tc>
           <w:tcPr>
-            <w:tcW w:w="2606" w:type="dxa"/>
-          </w:tcPr>
-          <w:p>
-            <w:pPr>
-              <w:rPr>
-                <w:rFonts w:asciiTheme="minorHAnsi" w:hAnsiTheme="minorHAnsi" w:cstheme="minorHAnsi"/>
-              </w:rPr>
-            </w:pPr>
-          </w:p>
-        </w:tc>
-        <w:tc>
-          <w:tcPr>
-            <w:tcW w:w="5950" w:type="dxa"/>
-          </w:tcPr>
-          <w:p>
-            <w:pPr>
-              <w:rPr>
-                <w:rFonts w:asciiTheme="minorHAnsi" w:hAnsiTheme="minorHAnsi" w:cstheme="minorHAnsi"/>
-              </w:rPr>
-            </w:pPr>
+            <w:tcW w:w="8556" w:type="dxa"/>
+            <w:gridSpan w:val="2"/>
+            <w:shd w:val="clear" w:color="auto" w:fill="B4C6E7" w:themeFill="accent1" w:themeFillTint="66"/>
+          </w:tcPr>
+          <w:p>
+            <w:pPr>
+              <w:jc w:val="center"/>
+              <w:rPr>
+                <w:rFonts w:asciiTheme="minorHAnsi" w:hAnsiTheme="minorHAnsi" w:cstheme="minorHAnsi"/>
+              </w:rPr>
+            </w:pPr>
+            <w:r>
+              <w:rPr>
+                <w:rFonts w:asciiTheme="minorHAnsi" w:hAnsiTheme="minorHAnsi" w:cstheme="minorHAnsi"/>
+                <w:b/>
+                <w:bCs/>
+              </w:rPr>
+              <w:t>Descripción Proyecto (Mundo del Proyecto)</w:t>
+            </w:r>
           </w:p>
         </w:tc>
       </w:tr>
@@ -581,106 +566,9 @@
         </w:trPr>
         <w:tc>
           <w:tcPr>
-            <w:tcW w:w="2606" w:type="dxa"/>
-          </w:tcPr>
-          <w:p>
-            <w:pPr>
-              <w:rPr>
-                <w:rFonts w:asciiTheme="minorHAnsi" w:hAnsiTheme="minorHAnsi" w:cstheme="minorHAnsi"/>
-              </w:rPr>
-            </w:pPr>
-          </w:p>
-        </w:tc>
-        <w:tc>
-          <w:tcPr>
-            <w:tcW w:w="5950" w:type="dxa"/>
-          </w:tcPr>
-          <w:p>
-            <w:pPr>
-              <w:rPr>
-                <w:rFonts w:asciiTheme="minorHAnsi" w:hAnsiTheme="minorHAnsi" w:cstheme="minorHAnsi"/>
-              </w:rPr>
-            </w:pPr>
-          </w:p>
-        </w:tc>
-      </w:tr>
-      <w:tr>
-        <w:trPr>
-          <w:trHeight w:val="120"/>
-          <w:jc w:val="center"/>
-        </w:trPr>
-        <w:tc>
-          <w:tcPr>
-            <w:tcW w:w="2606" w:type="dxa"/>
-          </w:tcPr>
-          <w:p>
-            <w:pPr>
-              <w:rPr>
-                <w:rFonts w:asciiTheme="minorHAnsi" w:hAnsiTheme="minorHAnsi" w:cstheme="minorHAnsi"/>
-              </w:rPr>
-            </w:pPr>
-          </w:p>
-        </w:tc>
-        <w:tc>
-          <w:tcPr>
-            <w:tcW w:w="5950" w:type="dxa"/>
-          </w:tcPr>
-          <w:p>
-            <w:pPr>
-              <w:rPr>
-                <w:rFonts w:asciiTheme="minorHAnsi" w:hAnsiTheme="minorHAnsi" w:cstheme="minorHAnsi"/>
-              </w:rPr>
-            </w:pPr>
-          </w:p>
-        </w:tc>
-      </w:tr>
-      <w:tr>
-        <w:trPr>
-          <w:trHeight w:val="120"/>
-          <w:jc w:val="center"/>
-        </w:trPr>
-        <w:tc>
-          <w:tcPr>
             <w:tcW w:w="8556" w:type="dxa"/>
             <w:gridSpan w:val="2"/>
-            <w:shd w:val="clear" w:color="auto" w:fill="B4C6E7" w:themeFill="accent1" w:themeFillTint="66"/>
-          </w:tcPr>
-          <w:p>
-            <w:pPr>
-              <w:jc w:val="center"/>
-              <w:rPr>
-                <w:rFonts w:asciiTheme="minorHAnsi" w:hAnsiTheme="minorHAnsi" w:cstheme="minorHAnsi"/>
-              </w:rPr>
-            </w:pPr>
-            <w:r>
-              <w:rPr>
-                <w:rFonts w:asciiTheme="minorHAnsi" w:hAnsiTheme="minorHAnsi" w:cstheme="minorHAnsi"/>
-                <w:b/>
-                <w:bCs/>
-              </w:rPr>
-              <w:t>Descripción Proyecto (Mundo del Proyecto)</w:t>
-            </w:r>
-          </w:p>
-        </w:tc>
-      </w:tr>
-      <w:tr>
-        <w:trPr>
-          <w:trHeight w:val="120"/>
-          <w:jc w:val="center"/>
-        </w:trPr>
-        <w:tc>
-          <w:tcPr>
-            <w:tcW w:w="8556" w:type="dxa"/>
-            <w:gridSpan w:val="2"/>
-          </w:tcPr>
-          <w:p>
-            <w:pPr>
-              <w:jc w:val="both"/>
-              <w:rPr>
-                <w:rFonts w:asciiTheme="minorHAnsi" w:hAnsiTheme="minorHAnsi" w:cstheme="minorHAnsi"/>
-              </w:rPr>
-            </w:pPr>
-          </w:p>
+          </w:tcPr>
           <w:p>
             <w:pPr>
               <w:spacing w:line="276" w:lineRule="auto"/>
@@ -735,14 +623,14 @@
               <w:rPr>
                 <w:rFonts w:cstheme="minorHAnsi"/>
               </w:rPr>
-              <w:t xml:space="preserve">El cliente, que desea reservar un vehículo, debe registrarse; este registro se realiza solamente una vez y en adelante el usuario ingresa a la plataforma a través de su usuario y contraseña. Una vez iniciada la sesión, el usuario puede visualizar la oferta de vehículos disponibles para la fecha en la cual desea hacer el alquiler. Hecha la </w:t>
+              <w:t xml:space="preserve">El cliente, que desea reservar un vehículo, debe registrarse; este registro se realiza solamente una vez y en adelante el usuario ingresa a la plataforma a través de su usuario y contraseña. Una vez iniciada la sesión, el usuario puede visualizar la oferta de vehículos disponibles para la fecha en la cual desea hacer el alquiler. Hecha la reserva, pueden suceder dos cosas: que el cliente rente el vehículo el día reservado o que el cliente desista, y para ello el cliente puede cancelar la reserva en cualquier momento sin costo alguno. El administrador se encargará de cambiar el estado en el momento de entregar el vehículo o de cancelar la reserva de manera unilateral en caso </w:t>
             </w:r>
             <w:r>
               <w:rPr>
                 <w:rFonts w:cstheme="minorHAnsi"/>
               </w:rPr>
               <w:lastRenderedPageBreak/>
-              <w:t>reserva, pueden suceder dos cosas: que el cliente rente el vehículo el día reservado o que el cliente desista, y para ello el cliente puede cancelar la reserva en cualquier momento sin costo alguno. El administrador se encargará de cambiar el estado en el momento de entregar el vehículo o de cancelar la reserva de manera unilateral en caso de no poder cumplir con el vehículo. También la debe cancelar si el día de la reserva el cliente no se acerca al punto.</w:t>
+              <w:t>de no poder cumplir con el vehículo. También la debe cancelar si el día de la reserva el cliente no se acerca al punto.</w:t>
             </w:r>
           </w:p>
           <w:p>
@@ -825,190 +713,6 @@
               </w:rPr>
             </w:pPr>
           </w:p>
-          <w:p>
-            <w:pPr>
-              <w:jc w:val="both"/>
-              <w:rPr>
-                <w:rFonts w:asciiTheme="minorHAnsi" w:hAnsiTheme="minorHAnsi" w:cstheme="minorHAnsi"/>
-              </w:rPr>
-            </w:pPr>
-          </w:p>
-          <w:p>
-            <w:pPr>
-              <w:jc w:val="both"/>
-              <w:rPr>
-                <w:rFonts w:asciiTheme="minorHAnsi" w:hAnsiTheme="minorHAnsi" w:cstheme="minorHAnsi"/>
-              </w:rPr>
-            </w:pPr>
-          </w:p>
-          <w:p>
-            <w:pPr>
-              <w:jc w:val="both"/>
-              <w:rPr>
-                <w:rFonts w:asciiTheme="minorHAnsi" w:hAnsiTheme="minorHAnsi" w:cstheme="minorHAnsi"/>
-              </w:rPr>
-            </w:pPr>
-          </w:p>
-          <w:p>
-            <w:pPr>
-              <w:jc w:val="both"/>
-              <w:rPr>
-                <w:rFonts w:asciiTheme="minorHAnsi" w:hAnsiTheme="minorHAnsi" w:cstheme="minorHAnsi"/>
-              </w:rPr>
-            </w:pPr>
-          </w:p>
-          <w:p>
-            <w:pPr>
-              <w:jc w:val="both"/>
-              <w:rPr>
-                <w:rFonts w:asciiTheme="minorHAnsi" w:hAnsiTheme="minorHAnsi" w:cstheme="minorHAnsi"/>
-              </w:rPr>
-            </w:pPr>
-          </w:p>
-          <w:p>
-            <w:pPr>
-              <w:jc w:val="both"/>
-              <w:rPr>
-                <w:rFonts w:asciiTheme="minorHAnsi" w:hAnsiTheme="minorHAnsi" w:cstheme="minorHAnsi"/>
-              </w:rPr>
-            </w:pPr>
-          </w:p>
-          <w:p>
-            <w:pPr>
-              <w:jc w:val="both"/>
-              <w:rPr>
-                <w:rFonts w:asciiTheme="minorHAnsi" w:hAnsiTheme="minorHAnsi" w:cstheme="minorHAnsi"/>
-              </w:rPr>
-            </w:pPr>
-          </w:p>
-          <w:p>
-            <w:pPr>
-              <w:jc w:val="both"/>
-              <w:rPr>
-                <w:rFonts w:asciiTheme="minorHAnsi" w:hAnsiTheme="minorHAnsi" w:cstheme="minorHAnsi"/>
-              </w:rPr>
-            </w:pPr>
-          </w:p>
-          <w:p>
-            <w:pPr>
-              <w:jc w:val="both"/>
-              <w:rPr>
-                <w:rFonts w:asciiTheme="minorHAnsi" w:hAnsiTheme="minorHAnsi" w:cstheme="minorHAnsi"/>
-              </w:rPr>
-            </w:pPr>
-          </w:p>
-          <w:p>
-            <w:pPr>
-              <w:jc w:val="both"/>
-              <w:rPr>
-                <w:rFonts w:asciiTheme="minorHAnsi" w:hAnsiTheme="minorHAnsi" w:cstheme="minorHAnsi"/>
-              </w:rPr>
-            </w:pPr>
-          </w:p>
-          <w:p>
-            <w:pPr>
-              <w:jc w:val="both"/>
-              <w:rPr>
-                <w:rFonts w:asciiTheme="minorHAnsi" w:hAnsiTheme="minorHAnsi" w:cstheme="minorHAnsi"/>
-              </w:rPr>
-            </w:pPr>
-          </w:p>
-          <w:p>
-            <w:pPr>
-              <w:jc w:val="both"/>
-              <w:rPr>
-                <w:rFonts w:asciiTheme="minorHAnsi" w:hAnsiTheme="minorHAnsi" w:cstheme="minorHAnsi"/>
-              </w:rPr>
-            </w:pPr>
-          </w:p>
-          <w:p>
-            <w:pPr>
-              <w:jc w:val="both"/>
-              <w:rPr>
-                <w:rFonts w:asciiTheme="minorHAnsi" w:hAnsiTheme="minorHAnsi" w:cstheme="minorHAnsi"/>
-              </w:rPr>
-            </w:pPr>
-          </w:p>
-          <w:p>
-            <w:pPr>
-              <w:jc w:val="both"/>
-              <w:rPr>
-                <w:rFonts w:asciiTheme="minorHAnsi" w:hAnsiTheme="minorHAnsi" w:cstheme="minorHAnsi"/>
-              </w:rPr>
-            </w:pPr>
-          </w:p>
-          <w:p>
-            <w:pPr>
-              <w:jc w:val="both"/>
-              <w:rPr>
-                <w:rFonts w:asciiTheme="minorHAnsi" w:hAnsiTheme="minorHAnsi" w:cstheme="minorHAnsi"/>
-              </w:rPr>
-            </w:pPr>
-          </w:p>
-          <w:p>
-            <w:pPr>
-              <w:jc w:val="both"/>
-              <w:rPr>
-                <w:rFonts w:asciiTheme="minorHAnsi" w:hAnsiTheme="minorHAnsi" w:cstheme="minorHAnsi"/>
-              </w:rPr>
-            </w:pPr>
-          </w:p>
-          <w:p>
-            <w:pPr>
-              <w:jc w:val="both"/>
-              <w:rPr>
-                <w:rFonts w:asciiTheme="minorHAnsi" w:hAnsiTheme="minorHAnsi" w:cstheme="minorHAnsi"/>
-              </w:rPr>
-            </w:pPr>
-          </w:p>
-          <w:p>
-            <w:pPr>
-              <w:jc w:val="both"/>
-              <w:rPr>
-                <w:rFonts w:asciiTheme="minorHAnsi" w:hAnsiTheme="minorHAnsi" w:cstheme="minorHAnsi"/>
-              </w:rPr>
-            </w:pPr>
-          </w:p>
-          <w:p>
-            <w:pPr>
-              <w:jc w:val="both"/>
-              <w:rPr>
-                <w:rFonts w:asciiTheme="minorHAnsi" w:hAnsiTheme="minorHAnsi" w:cstheme="minorHAnsi"/>
-              </w:rPr>
-            </w:pPr>
-          </w:p>
-          <w:p>
-            <w:pPr>
-              <w:jc w:val="both"/>
-              <w:rPr>
-                <w:rFonts w:asciiTheme="minorHAnsi" w:hAnsiTheme="minorHAnsi" w:cstheme="minorHAnsi"/>
-              </w:rPr>
-            </w:pPr>
-          </w:p>
-          <w:p>
-            <w:pPr>
-              <w:jc w:val="both"/>
-              <w:rPr>
-                <w:rFonts w:asciiTheme="minorHAnsi" w:hAnsiTheme="minorHAnsi" w:cstheme="minorHAnsi"/>
-              </w:rPr>
-            </w:pPr>
-          </w:p>
-          <w:p>
-            <w:pPr>
-              <w:jc w:val="both"/>
-              <w:rPr>
-                <w:rFonts w:asciiTheme="minorHAnsi" w:hAnsiTheme="minorHAnsi" w:cstheme="minorHAnsi"/>
-              </w:rPr>
-            </w:pPr>
-          </w:p>
-          <w:p>
-            <w:pPr>
-              <w:jc w:val="both"/>
-              <w:rPr>
-                <w:rFonts w:asciiTheme="minorHAnsi" w:hAnsiTheme="minorHAnsi" w:cstheme="minorHAnsi"/>
-              </w:rPr>
-            </w:pPr>
-          </w:p>
         </w:tc>
       </w:tr>
       <w:tr>
@@ -1062,64 +766,20 @@
               <w:rPr>
                 <w:rFonts w:asciiTheme="minorHAnsi" w:hAnsiTheme="minorHAnsi" w:cstheme="minorHAnsi"/>
               </w:rPr>
-              <w:t>Crear y desarrollar una Aplicación Web para el alquiler de vehículos.</w:t>
-            </w:r>
-          </w:p>
-          <w:p>
-            <w:pPr>
-              <w:jc w:val="both"/>
-              <w:rPr>
-                <w:rFonts w:asciiTheme="minorHAnsi" w:hAnsiTheme="minorHAnsi" w:cstheme="minorHAnsi"/>
-              </w:rPr>
-            </w:pPr>
-          </w:p>
-          <w:p>
-            <w:pPr>
-              <w:jc w:val="both"/>
-              <w:rPr>
-                <w:rFonts w:asciiTheme="minorHAnsi" w:hAnsiTheme="minorHAnsi" w:cstheme="minorHAnsi"/>
-              </w:rPr>
-            </w:pPr>
-          </w:p>
-          <w:p>
-            <w:pPr>
-              <w:jc w:val="both"/>
-              <w:rPr>
-                <w:rFonts w:asciiTheme="minorHAnsi" w:hAnsiTheme="minorHAnsi" w:cstheme="minorHAnsi"/>
-              </w:rPr>
-            </w:pPr>
-          </w:p>
-          <w:p>
-            <w:pPr>
-              <w:jc w:val="both"/>
-              <w:rPr>
-                <w:rFonts w:asciiTheme="minorHAnsi" w:hAnsiTheme="minorHAnsi" w:cstheme="minorHAnsi"/>
-              </w:rPr>
-            </w:pPr>
-          </w:p>
-          <w:p>
-            <w:pPr>
-              <w:jc w:val="both"/>
-              <w:rPr>
-                <w:rFonts w:asciiTheme="minorHAnsi" w:hAnsiTheme="minorHAnsi" w:cstheme="minorHAnsi"/>
-              </w:rPr>
-            </w:pPr>
-          </w:p>
-          <w:p>
-            <w:pPr>
-              <w:jc w:val="both"/>
-              <w:rPr>
-                <w:rFonts w:asciiTheme="minorHAnsi" w:hAnsiTheme="minorHAnsi" w:cstheme="minorHAnsi"/>
-              </w:rPr>
-            </w:pPr>
-          </w:p>
-          <w:p>
-            <w:pPr>
-              <w:jc w:val="both"/>
-              <w:rPr>
-                <w:rFonts w:asciiTheme="minorHAnsi" w:hAnsiTheme="minorHAnsi" w:cstheme="minorHAnsi"/>
-              </w:rPr>
-            </w:pPr>
+              <w:t>-</w:t>
+            </w:r>
+            <w:r>
+              <w:rPr>
+                <w:rFonts w:asciiTheme="minorHAnsi" w:hAnsiTheme="minorHAnsi" w:cstheme="minorHAnsi"/>
+              </w:rPr>
+              <w:t>Crear y desarrollar una Aplicación Web para el alquiler de vehículos</w:t>
+            </w:r>
+            <w:r>
+              <w:rPr>
+                <w:rFonts w:asciiTheme="minorHAnsi" w:hAnsiTheme="minorHAnsi" w:cstheme="minorHAnsi"/>
+              </w:rPr>
+              <w:t>, de fácil uso y acceso para los clientes.</w:t>
+            </w:r>
           </w:p>
         </w:tc>
       </w:tr>
@@ -1154,13 +814,14 @@
       </w:tr>
       <w:tr>
         <w:trPr>
-          <w:trHeight w:val="6375"/>
+          <w:trHeight w:val="241"/>
           <w:jc w:val="center"/>
         </w:trPr>
         <w:tc>
           <w:tcPr>
             <w:tcW w:w="8556" w:type="dxa"/>
             <w:gridSpan w:val="2"/>
+            <w:shd w:val="clear" w:color="auto" w:fill="auto"/>
           </w:tcPr>
           <w:p>
             <w:pPr>
@@ -1178,13 +839,7 @@
               <w:rPr>
                 <w:rFonts w:asciiTheme="minorHAnsi" w:hAnsiTheme="minorHAnsi" w:cstheme="minorHAnsi"/>
               </w:rPr>
-              <w:t>Crear los servicios necesario</w:t>
-            </w:r>
-            <w:r>
-              <w:rPr>
-                <w:rFonts w:asciiTheme="minorHAnsi" w:hAnsiTheme="minorHAnsi" w:cstheme="minorHAnsi"/>
-              </w:rPr>
-              <w:t>s para el  uso de la aplicación orientados a la lógica del negocio.</w:t>
+              <w:t>Crear los servicios necesarios para el uso de la aplicación orientados a la lógica del negocio.</w:t>
             </w:r>
           </w:p>
           <w:p>
@@ -1265,176 +920,24 @@
           </w:p>
           <w:p>
             <w:pPr>
-              <w:ind w:left="360"/>
-              <w:jc w:val="both"/>
-              <w:rPr>
-                <w:rFonts w:asciiTheme="minorHAnsi" w:hAnsiTheme="minorHAnsi" w:cstheme="minorHAnsi"/>
-              </w:rPr>
-            </w:pPr>
-          </w:p>
-          <w:p>
-            <w:pPr>
-              <w:jc w:val="both"/>
-              <w:rPr>
-                <w:rFonts w:asciiTheme="minorHAnsi" w:hAnsiTheme="minorHAnsi" w:cstheme="minorHAnsi"/>
-              </w:rPr>
-            </w:pPr>
-          </w:p>
-          <w:p>
-            <w:pPr>
-              <w:jc w:val="both"/>
-              <w:rPr>
-                <w:rFonts w:asciiTheme="minorHAnsi" w:hAnsiTheme="minorHAnsi" w:cstheme="minorHAnsi"/>
-              </w:rPr>
-            </w:pPr>
-          </w:p>
-          <w:p>
-            <w:pPr>
-              <w:jc w:val="both"/>
-              <w:rPr>
-                <w:rFonts w:asciiTheme="minorHAnsi" w:hAnsiTheme="minorHAnsi" w:cstheme="minorHAnsi"/>
-              </w:rPr>
-            </w:pPr>
-          </w:p>
-          <w:p>
-            <w:pPr>
-              <w:jc w:val="both"/>
-              <w:rPr>
-                <w:rFonts w:asciiTheme="minorHAnsi" w:hAnsiTheme="minorHAnsi" w:cstheme="minorHAnsi"/>
-              </w:rPr>
-            </w:pPr>
-          </w:p>
-          <w:p>
-            <w:pPr>
-              <w:jc w:val="both"/>
-              <w:rPr>
-                <w:rFonts w:asciiTheme="minorHAnsi" w:hAnsiTheme="minorHAnsi" w:cstheme="minorHAnsi"/>
-              </w:rPr>
-            </w:pPr>
-          </w:p>
-          <w:p>
-            <w:pPr>
-              <w:jc w:val="both"/>
-              <w:rPr>
-                <w:rFonts w:asciiTheme="minorHAnsi" w:hAnsiTheme="minorHAnsi" w:cstheme="minorHAnsi"/>
-              </w:rPr>
-            </w:pPr>
-          </w:p>
-          <w:p>
-            <w:pPr>
-              <w:jc w:val="both"/>
-              <w:rPr>
-                <w:rFonts w:asciiTheme="minorHAnsi" w:hAnsiTheme="minorHAnsi" w:cstheme="minorHAnsi"/>
-              </w:rPr>
-            </w:pPr>
-          </w:p>
-          <w:p>
-            <w:pPr>
-              <w:jc w:val="both"/>
-              <w:rPr>
-                <w:rFonts w:asciiTheme="minorHAnsi" w:hAnsiTheme="minorHAnsi" w:cstheme="minorHAnsi"/>
-              </w:rPr>
-            </w:pPr>
-          </w:p>
-          <w:p>
-            <w:pPr>
-              <w:jc w:val="both"/>
-              <w:rPr>
-                <w:rFonts w:asciiTheme="minorHAnsi" w:hAnsiTheme="minorHAnsi" w:cstheme="minorHAnsi"/>
-              </w:rPr>
-            </w:pPr>
-          </w:p>
-          <w:p>
-            <w:pPr>
-              <w:jc w:val="both"/>
-              <w:rPr>
-                <w:rFonts w:asciiTheme="minorHAnsi" w:hAnsiTheme="minorHAnsi" w:cstheme="minorHAnsi"/>
-              </w:rPr>
-            </w:pPr>
-          </w:p>
-          <w:p>
-            <w:pPr>
-              <w:jc w:val="both"/>
-              <w:rPr>
-                <w:rFonts w:asciiTheme="minorHAnsi" w:hAnsiTheme="minorHAnsi" w:cstheme="minorHAnsi"/>
-              </w:rPr>
-            </w:pPr>
-          </w:p>
-          <w:p>
-            <w:pPr>
-              <w:jc w:val="both"/>
-              <w:rPr>
-                <w:rFonts w:asciiTheme="minorHAnsi" w:hAnsiTheme="minorHAnsi" w:cstheme="minorHAnsi"/>
-              </w:rPr>
-            </w:pPr>
-          </w:p>
-          <w:p>
-            <w:pPr>
-              <w:jc w:val="both"/>
-              <w:rPr>
-                <w:rFonts w:asciiTheme="minorHAnsi" w:hAnsiTheme="minorHAnsi" w:cstheme="minorHAnsi"/>
-              </w:rPr>
-            </w:pPr>
-          </w:p>
-          <w:p>
-            <w:pPr>
-              <w:jc w:val="both"/>
-              <w:rPr>
-                <w:rFonts w:asciiTheme="minorHAnsi" w:hAnsiTheme="minorHAnsi" w:cstheme="minorHAnsi"/>
-              </w:rPr>
-            </w:pPr>
-          </w:p>
-          <w:p>
-            <w:pPr>
-              <w:jc w:val="both"/>
-              <w:rPr>
-                <w:rFonts w:asciiTheme="minorHAnsi" w:hAnsiTheme="minorHAnsi" w:cstheme="minorHAnsi"/>
-              </w:rPr>
-            </w:pPr>
-          </w:p>
-          <w:p>
-            <w:pPr>
-              <w:jc w:val="both"/>
-              <w:rPr>
-                <w:rFonts w:asciiTheme="minorHAnsi" w:hAnsiTheme="minorHAnsi" w:cstheme="minorHAnsi"/>
-              </w:rPr>
-            </w:pPr>
-          </w:p>
-          <w:p>
-            <w:pPr>
-              <w:jc w:val="both"/>
-              <w:rPr>
-                <w:rFonts w:asciiTheme="minorHAnsi" w:hAnsiTheme="minorHAnsi" w:cstheme="minorHAnsi"/>
-              </w:rPr>
-            </w:pPr>
-          </w:p>
-          <w:p>
-            <w:pPr>
-              <w:jc w:val="both"/>
-              <w:rPr>
-                <w:rFonts w:asciiTheme="minorHAnsi" w:hAnsiTheme="minorHAnsi" w:cstheme="minorHAnsi"/>
-              </w:rPr>
-            </w:pPr>
-          </w:p>
-          <w:p>
-            <w:pPr>
-              <w:jc w:val="both"/>
-              <w:rPr>
-                <w:rFonts w:asciiTheme="minorHAnsi" w:hAnsiTheme="minorHAnsi" w:cstheme="minorHAnsi"/>
-              </w:rPr>
-            </w:pPr>
-          </w:p>
-          <w:p>
-            <w:pPr>
-              <w:jc w:val="both"/>
-              <w:rPr>
-                <w:rFonts w:asciiTheme="minorHAnsi" w:hAnsiTheme="minorHAnsi" w:cstheme="minorHAnsi"/>
+              <w:jc w:val="center"/>
+              <w:rPr>
+                <w:rFonts w:asciiTheme="minorHAnsi" w:hAnsiTheme="minorHAnsi" w:cstheme="minorHAnsi"/>
+                <w:b/>
+                <w:bCs/>
               </w:rPr>
             </w:pPr>
           </w:p>
         </w:tc>
       </w:tr>
     </w:tbl>
+    <w:p/>
+    <w:p/>
+    <w:p/>
+    <w:p/>
+    <w:p/>
+    <w:p/>
+    <w:p/>
     <w:p/>
     <w:p/>
     <w:p/>
@@ -1464,6 +967,7 @@
                 <w:b/>
                 <w:bCs/>
               </w:rPr>
+              <w:lastRenderedPageBreak/>
               <w:t>Requerimientos Funcionales</w:t>
             </w:r>
           </w:p>
@@ -1484,18 +988,18 @@
       <w:tblPr>
         <w:tblStyle w:val="Tablaconcuadrcula"/>
         <w:tblW w:w="0" w:type="auto"/>
-        <w:tblInd w:w="771" w:type="dxa"/>
+        <w:tblInd w:w="-34" w:type="dxa"/>
         <w:tblLook w:val="04A0" w:firstRow="1" w:lastRow="0" w:firstColumn="1" w:lastColumn="0" w:noHBand="0" w:noVBand="1"/>
       </w:tblPr>
       <w:tblGrid>
         <w:gridCol w:w="559"/>
-        <w:gridCol w:w="3224"/>
-        <w:gridCol w:w="4500"/>
+        <w:gridCol w:w="3504"/>
+        <w:gridCol w:w="5025"/>
       </w:tblGrid>
       <w:tr>
         <w:tc>
           <w:tcPr>
-            <w:tcW w:w="0" w:type="auto"/>
+            <w:tcW w:w="559" w:type="dxa"/>
           </w:tcPr>
           <w:p>
             <w:pPr>
@@ -1554,7 +1058,7 @@
       <w:tr>
         <w:tc>
           <w:tcPr>
-            <w:tcW w:w="0" w:type="auto"/>
+            <w:tcW w:w="559" w:type="dxa"/>
           </w:tcPr>
           <w:p>
             <w:pPr>
@@ -1619,7 +1123,7 @@
       <w:tr>
         <w:tc>
           <w:tcPr>
-            <w:tcW w:w="0" w:type="auto"/>
+            <w:tcW w:w="559" w:type="dxa"/>
           </w:tcPr>
           <w:p>
             <w:pPr>
@@ -1678,7 +1182,7 @@
       <w:tr>
         <w:tc>
           <w:tcPr>
-            <w:tcW w:w="0" w:type="auto"/>
+            <w:tcW w:w="559" w:type="dxa"/>
           </w:tcPr>
           <w:p>
             <w:pPr>
@@ -1737,7 +1241,7 @@
       <w:tr>
         <w:tc>
           <w:tcPr>
-            <w:tcW w:w="0" w:type="auto"/>
+            <w:tcW w:w="559" w:type="dxa"/>
           </w:tcPr>
           <w:p>
             <w:pPr>
@@ -1796,7 +1300,7 @@
       <w:tr>
         <w:tc>
           <w:tcPr>
-            <w:tcW w:w="0" w:type="auto"/>
+            <w:tcW w:w="559" w:type="dxa"/>
           </w:tcPr>
           <w:p>
             <w:pPr>
@@ -1855,7 +1359,7 @@
       <w:tr>
         <w:tc>
           <w:tcPr>
-            <w:tcW w:w="0" w:type="auto"/>
+            <w:tcW w:w="559" w:type="dxa"/>
           </w:tcPr>
           <w:p>
             <w:pPr>
@@ -1914,7 +1418,7 @@
       <w:tr>
         <w:tc>
           <w:tcPr>
-            <w:tcW w:w="0" w:type="auto"/>
+            <w:tcW w:w="559" w:type="dxa"/>
           </w:tcPr>
           <w:p>
             <w:pPr>
@@ -2047,13 +1551,13 @@
       <w:tblPr>
         <w:tblStyle w:val="Tablaconcuadrcula"/>
         <w:tblW w:w="0" w:type="auto"/>
-        <w:tblInd w:w="771" w:type="dxa"/>
+        <w:tblInd w:w="-34" w:type="dxa"/>
         <w:tblLook w:val="04A0" w:firstRow="1" w:lastRow="0" w:firstColumn="1" w:lastColumn="0" w:noHBand="0" w:noVBand="1"/>
       </w:tblPr>
       <w:tblGrid>
         <w:gridCol w:w="559"/>
         <w:gridCol w:w="2217"/>
-        <w:gridCol w:w="5507"/>
+        <w:gridCol w:w="6312"/>
       </w:tblGrid>
       <w:tr>
         <w:tc>
@@ -2469,6 +1973,8 @@
         </w:tc>
       </w:tr>
     </w:tbl>
+    <w:p/>
+    <w:p/>
     <w:p/>
     <w:p/>
     <w:p/>
@@ -2517,6 +2023,7 @@
                 <w:b/>
                 <w:bCs/>
               </w:rPr>
+              <w:lastRenderedPageBreak/>
               <w:t>Planificación SCRUM - JIRA</w:t>
             </w:r>
           </w:p>
@@ -2680,7 +2187,6 @@
         <w:jc w:val="both"/>
       </w:pPr>
       <w:r>
-        <w:lastRenderedPageBreak/>
         <w:t>Épicas e historias de usuario (Por lo menos una épica) (Hoja de Ruta)</w:t>
       </w:r>
     </w:p>
@@ -2824,7 +2330,6 @@
         </w:numPr>
       </w:pPr>
       <w:r>
-        <w:lastRenderedPageBreak/>
         <w:t>Creación y lanzamiento de un Sprint (Backlog y Tablero)</w:t>
       </w:r>
     </w:p>
@@ -3349,14 +2854,8 @@
           <w:numId w:val="1"/>
         </w:numPr>
         <w:jc w:val="both"/>
-        <w:rPr>
-          <w:highlight w:val="yellow"/>
-        </w:rPr>
       </w:pPr>
       <w:r>
-        <w:rPr>
-          <w:highlight w:val="yellow"/>
-        </w:rPr>
         <w:t>Evidencia de la realización de alguna actualización (commit), donde se visualice la actualización y el historial de actualizaciones (Versiones)</w:t>
       </w:r>
     </w:p>
@@ -3370,6 +2869,9 @@
         </w:rPr>
       </w:pPr>
       <w:r>
+        <w:rPr>
+          <w:noProof/>
+        </w:rPr>
         <w:lastRenderedPageBreak/>
         <w:drawing>
           <wp:inline distT="0" distB="0" distL="0" distR="0" wp14:anchorId="248250F0" wp14:editId="44A7908D">
@@ -3412,6 +2914,9 @@
     <w:p/>
     <w:p>
       <w:r>
+        <w:rPr>
+          <w:noProof/>
+        </w:rPr>
         <w:drawing>
           <wp:inline distT="0" distB="0" distL="0" distR="0" wp14:anchorId="239C2152" wp14:editId="77240817">
             <wp:extent cx="5612130" cy="2724785"/>
@@ -3456,13 +2961,301 @@
         </w:rPr>
       </w:pPr>
     </w:p>
+    <w:p>
+      <w:pPr>
+        <w:rPr>
+          <w:b/>
+        </w:rPr>
+      </w:pPr>
+    </w:p>
+    <w:tbl>
+      <w:tblPr>
+        <w:tblStyle w:val="Tablaconcuadrcula"/>
+        <w:tblW w:w="0" w:type="auto"/>
+        <w:tblLook w:val="04A0" w:firstRow="1" w:lastRow="0" w:firstColumn="1" w:lastColumn="0" w:noHBand="0" w:noVBand="1"/>
+      </w:tblPr>
+      <w:tblGrid>
+        <w:gridCol w:w="8978"/>
+      </w:tblGrid>
+      <w:tr>
+        <w:tc>
+          <w:tcPr>
+            <w:tcW w:w="8978" w:type="dxa"/>
+            <w:shd w:val="clear" w:color="auto" w:fill="B4C6E7" w:themeFill="accent1" w:themeFillTint="66"/>
+          </w:tcPr>
+          <w:p>
+            <w:pPr>
+              <w:jc w:val="center"/>
+              <w:rPr>
+                <w:b/>
+              </w:rPr>
+            </w:pPr>
+            <w:r>
+              <w:rPr>
+                <w:b/>
+              </w:rPr>
+              <w:lastRenderedPageBreak/>
+              <w:t>Evidencias de Reuniones</w:t>
+            </w:r>
+          </w:p>
+        </w:tc>
+      </w:tr>
+    </w:tbl>
+    <w:p>
+      <w:pPr>
+        <w:rPr>
+          <w:b/>
+        </w:rPr>
+      </w:pPr>
+    </w:p>
+    <w:p>
+      <w:pPr>
+        <w:rPr>
+          <w:b/>
+        </w:rPr>
+      </w:pPr>
+    </w:p>
+    <w:p>
+      <w:pPr>
+        <w:rPr>
+          <w:b/>
+        </w:rPr>
+      </w:pPr>
+      <w:r>
+        <w:rPr>
+          <w:b/>
+        </w:rPr>
+        <w:drawing>
+          <wp:inline distT="0" distB="0" distL="0" distR="0" wp14:anchorId="109F051F" wp14:editId="0C241B35">
+            <wp:extent cx="5612130" cy="2915920"/>
+            <wp:effectExtent l="0" t="0" r="7620" b="0"/>
+            <wp:docPr id="16" name="Imagen 16"/>
+            <wp:cNvGraphicFramePr>
+              <a:graphicFrameLocks xmlns:a="http://schemas.openxmlformats.org/drawingml/2006/main" noChangeAspect="1"/>
+            </wp:cNvGraphicFramePr>
+            <a:graphic xmlns:a="http://schemas.openxmlformats.org/drawingml/2006/main">
+              <a:graphicData uri="http://schemas.openxmlformats.org/drawingml/2006/picture">
+                <pic:pic xmlns:pic="http://schemas.openxmlformats.org/drawingml/2006/picture">
+                  <pic:nvPicPr>
+                    <pic:cNvPr id="1" name=""/>
+                    <pic:cNvPicPr/>
+                  </pic:nvPicPr>
+                  <pic:blipFill>
+                    <a:blip r:embed="rId24"/>
+                    <a:stretch>
+                      <a:fillRect/>
+                    </a:stretch>
+                  </pic:blipFill>
+                  <pic:spPr>
+                    <a:xfrm>
+                      <a:off x="0" y="0"/>
+                      <a:ext cx="5612130" cy="2915920"/>
+                    </a:xfrm>
+                    <a:prstGeom prst="rect">
+                      <a:avLst/>
+                    </a:prstGeom>
+                  </pic:spPr>
+                </pic:pic>
+              </a:graphicData>
+            </a:graphic>
+          </wp:inline>
+        </w:drawing>
+      </w:r>
+    </w:p>
+    <w:p>
+      <w:pPr>
+        <w:rPr>
+          <w:b/>
+        </w:rPr>
+      </w:pPr>
+      <w:r>
+        <w:rPr>
+          <w:noProof/>
+        </w:rPr>
+        <w:drawing>
+          <wp:inline distT="0" distB="0" distL="0" distR="0" wp14:anchorId="55EC1A37" wp14:editId="4F9F03D4">
+            <wp:extent cx="5612130" cy="2965450"/>
+            <wp:effectExtent l="0" t="0" r="7620" b="6350"/>
+            <wp:docPr id="17" name="Imagen 17"/>
+            <wp:cNvGraphicFramePr>
+              <a:graphicFrameLocks xmlns:a="http://schemas.openxmlformats.org/drawingml/2006/main" noChangeAspect="1"/>
+            </wp:cNvGraphicFramePr>
+            <a:graphic xmlns:a="http://schemas.openxmlformats.org/drawingml/2006/main">
+              <a:graphicData uri="http://schemas.openxmlformats.org/drawingml/2006/picture">
+                <pic:pic xmlns:pic="http://schemas.openxmlformats.org/drawingml/2006/picture">
+                  <pic:nvPicPr>
+                    <pic:cNvPr id="1" name="Imagen 1"/>
+                    <pic:cNvPicPr>
+                      <a:picLocks noChangeAspect="1"/>
+                    </pic:cNvPicPr>
+                  </pic:nvPicPr>
+                  <pic:blipFill>
+                    <a:blip r:embed="rId25"/>
+                    <a:stretch>
+                      <a:fillRect/>
+                    </a:stretch>
+                  </pic:blipFill>
+                  <pic:spPr>
+                    <a:xfrm>
+                      <a:off x="0" y="0"/>
+                      <a:ext cx="5612130" cy="2965450"/>
+                    </a:xfrm>
+                    <a:prstGeom prst="rect">
+                      <a:avLst/>
+                    </a:prstGeom>
+                  </pic:spPr>
+                </pic:pic>
+              </a:graphicData>
+            </a:graphic>
+          </wp:inline>
+        </w:drawing>
+      </w:r>
+    </w:p>
+    <w:p>
+      <w:pPr>
+        <w:rPr>
+          <w:b/>
+        </w:rPr>
+      </w:pPr>
+      <w:r>
+        <w:rPr>
+          <w:noProof/>
+        </w:rPr>
+        <w:lastRenderedPageBreak/>
+        <w:drawing>
+          <wp:inline distT="0" distB="0" distL="0" distR="0" wp14:anchorId="0D70BA97" wp14:editId="0521CBC7">
+            <wp:extent cx="5612130" cy="2896870"/>
+            <wp:effectExtent l="0" t="0" r="7620" b="0"/>
+            <wp:docPr id="18" name="Imagen 18"/>
+            <wp:cNvGraphicFramePr>
+              <a:graphicFrameLocks xmlns:a="http://schemas.openxmlformats.org/drawingml/2006/main" noChangeAspect="1"/>
+            </wp:cNvGraphicFramePr>
+            <a:graphic xmlns:a="http://schemas.openxmlformats.org/drawingml/2006/main">
+              <a:graphicData uri="http://schemas.openxmlformats.org/drawingml/2006/picture">
+                <pic:pic xmlns:pic="http://schemas.openxmlformats.org/drawingml/2006/picture">
+                  <pic:nvPicPr>
+                    <pic:cNvPr id="2" name="Imagen 2"/>
+                    <pic:cNvPicPr>
+                      <a:picLocks noChangeAspect="1"/>
+                    </pic:cNvPicPr>
+                  </pic:nvPicPr>
+                  <pic:blipFill>
+                    <a:blip r:embed="rId26"/>
+                    <a:stretch>
+                      <a:fillRect/>
+                    </a:stretch>
+                  </pic:blipFill>
+                  <pic:spPr>
+                    <a:xfrm>
+                      <a:off x="0" y="0"/>
+                      <a:ext cx="5612130" cy="2896870"/>
+                    </a:xfrm>
+                    <a:prstGeom prst="rect">
+                      <a:avLst/>
+                    </a:prstGeom>
+                  </pic:spPr>
+                </pic:pic>
+              </a:graphicData>
+            </a:graphic>
+          </wp:inline>
+        </w:drawing>
+      </w:r>
+      <w:r>
+        <w:rPr>
+          <w:b/>
+        </w:rPr>
+        <w:drawing>
+          <wp:inline distT="0" distB="0" distL="0" distR="0" wp14:anchorId="559EDA76" wp14:editId="3A8BF4EF">
+            <wp:extent cx="5612130" cy="2752725"/>
+            <wp:effectExtent l="0" t="0" r="7620" b="9525"/>
+            <wp:docPr id="19" name="Imagen 19"/>
+            <wp:cNvGraphicFramePr>
+              <a:graphicFrameLocks xmlns:a="http://schemas.openxmlformats.org/drawingml/2006/main" noChangeAspect="1"/>
+            </wp:cNvGraphicFramePr>
+            <a:graphic xmlns:a="http://schemas.openxmlformats.org/drawingml/2006/main">
+              <a:graphicData uri="http://schemas.openxmlformats.org/drawingml/2006/picture">
+                <pic:pic xmlns:pic="http://schemas.openxmlformats.org/drawingml/2006/picture">
+                  <pic:nvPicPr>
+                    <pic:cNvPr id="1" name=""/>
+                    <pic:cNvPicPr/>
+                  </pic:nvPicPr>
+                  <pic:blipFill>
+                    <a:blip r:embed="rId27"/>
+                    <a:stretch>
+                      <a:fillRect/>
+                    </a:stretch>
+                  </pic:blipFill>
+                  <pic:spPr>
+                    <a:xfrm>
+                      <a:off x="0" y="0"/>
+                      <a:ext cx="5612130" cy="2752725"/>
+                    </a:xfrm>
+                    <a:prstGeom prst="rect">
+                      <a:avLst/>
+                    </a:prstGeom>
+                  </pic:spPr>
+                </pic:pic>
+              </a:graphicData>
+            </a:graphic>
+          </wp:inline>
+        </w:drawing>
+      </w:r>
+    </w:p>
+    <w:p>
+      <w:pPr>
+        <w:rPr>
+          <w:b/>
+        </w:rPr>
+      </w:pPr>
+      <w:r>
+        <w:rPr>
+          <w:b/>
+        </w:rPr>
+        <w:lastRenderedPageBreak/>
+        <w:drawing>
+          <wp:inline distT="0" distB="0" distL="0" distR="0" wp14:anchorId="4F766D9E" wp14:editId="43C2EA1F">
+            <wp:extent cx="5612130" cy="2727960"/>
+            <wp:effectExtent l="0" t="0" r="7620" b="0"/>
+            <wp:docPr id="20" name="Imagen 20"/>
+            <wp:cNvGraphicFramePr>
+              <a:graphicFrameLocks xmlns:a="http://schemas.openxmlformats.org/drawingml/2006/main" noChangeAspect="1"/>
+            </wp:cNvGraphicFramePr>
+            <a:graphic xmlns:a="http://schemas.openxmlformats.org/drawingml/2006/main">
+              <a:graphicData uri="http://schemas.openxmlformats.org/drawingml/2006/picture">
+                <pic:pic xmlns:pic="http://schemas.openxmlformats.org/drawingml/2006/picture">
+                  <pic:nvPicPr>
+                    <pic:cNvPr id="1" name=""/>
+                    <pic:cNvPicPr/>
+                  </pic:nvPicPr>
+                  <pic:blipFill>
+                    <a:blip r:embed="rId28"/>
+                    <a:stretch>
+                      <a:fillRect/>
+                    </a:stretch>
+                  </pic:blipFill>
+                  <pic:spPr>
+                    <a:xfrm>
+                      <a:off x="0" y="0"/>
+                      <a:ext cx="5612130" cy="2727960"/>
+                    </a:xfrm>
+                    <a:prstGeom prst="rect">
+                      <a:avLst/>
+                    </a:prstGeom>
+                  </pic:spPr>
+                </pic:pic>
+              </a:graphicData>
+            </a:graphic>
+          </wp:inline>
+        </w:drawing>
+      </w:r>
+    </w:p>
     <w:sectPr>
-      <w:headerReference w:type="even" r:id="rId24"/>
-      <w:headerReference w:type="default" r:id="rId25"/>
-      <w:footerReference w:type="even" r:id="rId26"/>
-      <w:footerReference w:type="default" r:id="rId27"/>
-      <w:headerReference w:type="first" r:id="rId28"/>
-      <w:footerReference w:type="first" r:id="rId29"/>
+      <w:headerReference w:type="even" r:id="rId29"/>
+      <w:headerReference w:type="default" r:id="rId30"/>
+      <w:footerReference w:type="even" r:id="rId31"/>
+      <w:footerReference w:type="default" r:id="rId32"/>
+      <w:headerReference w:type="first" r:id="rId33"/>
+      <w:footerReference w:type="first" r:id="rId34"/>
       <w:pgSz w:w="12240" w:h="15840"/>
       <w:pgMar w:top="1417" w:right="1701" w:bottom="1417" w:left="1701" w:header="708" w:footer="708" w:gutter="0"/>
       <w:cols w:space="708"/>
@@ -4369,7 +4162,7 @@
     <w:lsdException w:name="Table Web 2" w:semiHidden="1" w:unhideWhenUsed="1"/>
     <w:lsdException w:name="Table Web 3" w:semiHidden="1" w:unhideWhenUsed="1"/>
     <w:lsdException w:name="Balloon Text" w:semiHidden="1" w:unhideWhenUsed="1"/>
-    <w:lsdException w:name="Table Grid" w:semiHidden="1" w:uiPriority="39" w:unhideWhenUsed="1"/>
+    <w:lsdException w:name="Table Grid" w:uiPriority="39"/>
     <w:lsdException w:name="Table Theme" w:semiHidden="1" w:unhideWhenUsed="1"/>
     <w:lsdException w:name="Placeholder Text" w:semiHidden="1"/>
     <w:lsdException w:name="No Spacing" w:uiPriority="1" w:qFormat="1"/>
@@ -4595,7 +4388,7 @@
   <w:style w:type="paragraph" w:default="1" w:styleId="Normal">
     <w:name w:val="Normal"/>
     <w:qFormat/>
-    <w:rsid w:val="006F5909"/>
+    <w:rsid w:val="002A5414"/>
     <w:pPr>
       <w:spacing w:after="0" w:line="240" w:lineRule="auto"/>
     </w:pPr>

</xml_diff>